<commit_message>
Reverting pull request 330 to commit 23fd15ad43 [formerly 0a7c0c1fcb]
23fd15ad4334b2d275afd4e2bea8b4f6583bbf0a [formerly 0a7c0c1fcb777bc593812010a0a903c190a68188]

Former-commit-id: b17bed75a777bb56e4931307475cc8fa8a1577ed
</commit_message>
<xml_diff>
--- a/docs/requirements/Requirements Detailing References/ID-Authentication/Sprint 9/Error_Messages_Validate MISP Partner_MOS-1123_MOS-1129_MOS-1098.docx
+++ b/docs/requirements/Requirements Detailing References/ID-Authentication/Sprint 9/Error_Messages_Validate MISP Partner_MOS-1123_MOS-1129_MOS-1098.docx
@@ -2304,18 +2304,7 @@
                       <w:sz w:val="24"/>
                       <w:szCs w:val="24"/>
                     </w:rPr>
-                    <w:t>lin</w:t>
-                  </w:r>
-                  <w:bookmarkStart w:id="0" w:name="_GoBack"/>
-                  <w:bookmarkEnd w:id="0"/>
-                  <w:r>
-                    <w:rPr>
-                      <w:rFonts w:asciiTheme="minorHAnsi" w:hAnsiTheme="minorHAnsi"/>
-                      <w:color w:val="000000"/>
-                      <w:sz w:val="24"/>
-                      <w:szCs w:val="24"/>
-                    </w:rPr>
-                    <w:t>ked</w:t>
+                    <w:t>linked</w:t>
                   </w:r>
                 </w:p>
               </w:tc>
@@ -2440,7 +2429,6 @@
                       <w:szCs w:val="24"/>
                     </w:rPr>
                   </w:pPr>
-                  <w:proofErr w:type="spellStart"/>
                   <w:r>
                     <w:rPr>
                       <w:rFonts w:asciiTheme="minorHAnsi" w:hAnsiTheme="minorHAnsi"/>
@@ -2449,17 +2437,25 @@
                       <w:szCs w:val="24"/>
                     </w:rPr>
                     <w:lastRenderedPageBreak/>
-                    <w:t>PolicyID</w:t>
-                  </w:r>
-                  <w:proofErr w:type="spellEnd"/>
-                  <w:r>
-                    <w:rPr>
-                      <w:rFonts w:asciiTheme="minorHAnsi" w:hAnsiTheme="minorHAnsi"/>
-                      <w:color w:val="000000"/>
-                      <w:sz w:val="24"/>
-                      <w:szCs w:val="24"/>
-                    </w:rPr>
-                    <w:t xml:space="preserve"> not mapped to </w:t>
+                    <w:t>Policy</w:t>
+                  </w:r>
+                  <w:r>
+                    <w:rPr>
+                      <w:rFonts w:asciiTheme="minorHAnsi" w:hAnsiTheme="minorHAnsi"/>
+                      <w:color w:val="000000"/>
+                      <w:sz w:val="24"/>
+                      <w:szCs w:val="24"/>
+                    </w:rPr>
+                    <w:t xml:space="preserve"> </w:t>
+                  </w:r>
+                  <w:r>
+                    <w:rPr>
+                      <w:rFonts w:asciiTheme="minorHAnsi" w:hAnsiTheme="minorHAnsi"/>
+                      <w:color w:val="000000"/>
+                      <w:sz w:val="24"/>
+                      <w:szCs w:val="24"/>
+                    </w:rPr>
+                    <w:t xml:space="preserve">not mapped to </w:t>
                   </w:r>
                   <w:proofErr w:type="spellStart"/>
                   <w:r>
@@ -2890,17 +2886,17 @@
                     </w:rPr>
                     <w:t xml:space="preserve"> retrieved for </w:t>
                   </w:r>
-                  <w:proofErr w:type="spellStart"/>
-                  <w:r>
-                    <w:rPr>
-                      <w:rFonts w:asciiTheme="minorHAnsi" w:hAnsiTheme="minorHAnsi"/>
-                      <w:color w:val="000000"/>
-                      <w:sz w:val="24"/>
-                      <w:szCs w:val="24"/>
-                    </w:rPr>
-                    <w:t>PolicyID</w:t>
-                  </w:r>
-                  <w:proofErr w:type="spellEnd"/>
+                  <w:r>
+                    <w:rPr>
+                      <w:rFonts w:asciiTheme="minorHAnsi" w:hAnsiTheme="minorHAnsi"/>
+                      <w:color w:val="000000"/>
+                      <w:sz w:val="24"/>
+                      <w:szCs w:val="24"/>
+                    </w:rPr>
+                    <w:t>PartnerID</w:t>
+                  </w:r>
+                  <w:bookmarkStart w:id="0" w:name="_GoBack"/>
+                  <w:bookmarkEnd w:id="0"/>
                   <w:r>
                     <w:rPr>
                       <w:rFonts w:asciiTheme="minorHAnsi" w:hAnsiTheme="minorHAnsi"/>
@@ -3374,7 +3370,6 @@
                       <w:sz w:val="24"/>
                       <w:szCs w:val="24"/>
                     </w:rPr>
-                    <w:lastRenderedPageBreak/>
                     <w:t>7. Others if any</w:t>
                   </w:r>
                 </w:p>

</xml_diff>

<commit_message>
Revert "Reverting pull request 330 to commit 23fd15ad43 [formerly 0a7c0c1fcb]" Reverting due to compilation failure in kernel-auth This reverts commit ce93aecaa3538122f4deae394076576de03556c0 [formerly b17bed75a777bb56e4931307475cc8fa8a1577ed].
https://mosipid.atlassian.net/browse/Revert "R

Former-commit-id: 805e7dec0c93886319c51be0fc8222fabf286ffe
</commit_message>
<xml_diff>
--- a/docs/requirements/Requirements Detailing References/ID-Authentication/Sprint 9/Error_Messages_Validate MISP Partner_MOS-1123_MOS-1129_MOS-1098.docx
+++ b/docs/requirements/Requirements Detailing References/ID-Authentication/Sprint 9/Error_Messages_Validate MISP Partner_MOS-1123_MOS-1129_MOS-1098.docx
@@ -2304,7 +2304,18 @@
                       <w:sz w:val="24"/>
                       <w:szCs w:val="24"/>
                     </w:rPr>
-                    <w:t>linked</w:t>
+                    <w:t>lin</w:t>
+                  </w:r>
+                  <w:bookmarkStart w:id="0" w:name="_GoBack"/>
+                  <w:bookmarkEnd w:id="0"/>
+                  <w:r>
+                    <w:rPr>
+                      <w:rFonts w:asciiTheme="minorHAnsi" w:hAnsiTheme="minorHAnsi"/>
+                      <w:color w:val="000000"/>
+                      <w:sz w:val="24"/>
+                      <w:szCs w:val="24"/>
+                    </w:rPr>
+                    <w:t>ked</w:t>
                   </w:r>
                 </w:p>
               </w:tc>
@@ -2429,6 +2440,7 @@
                       <w:szCs w:val="24"/>
                     </w:rPr>
                   </w:pPr>
+                  <w:proofErr w:type="spellStart"/>
                   <w:r>
                     <w:rPr>
                       <w:rFonts w:asciiTheme="minorHAnsi" w:hAnsiTheme="minorHAnsi"/>
@@ -2437,25 +2449,17 @@
                       <w:szCs w:val="24"/>
                     </w:rPr>
                     <w:lastRenderedPageBreak/>
-                    <w:t>Policy</w:t>
-                  </w:r>
-                  <w:r>
-                    <w:rPr>
-                      <w:rFonts w:asciiTheme="minorHAnsi" w:hAnsiTheme="minorHAnsi"/>
-                      <w:color w:val="000000"/>
-                      <w:sz w:val="24"/>
-                      <w:szCs w:val="24"/>
-                    </w:rPr>
-                    <w:t xml:space="preserve"> </w:t>
-                  </w:r>
-                  <w:r>
-                    <w:rPr>
-                      <w:rFonts w:asciiTheme="minorHAnsi" w:hAnsiTheme="minorHAnsi"/>
-                      <w:color w:val="000000"/>
-                      <w:sz w:val="24"/>
-                      <w:szCs w:val="24"/>
-                    </w:rPr>
-                    <w:t xml:space="preserve">not mapped to </w:t>
+                    <w:t>PolicyID</w:t>
+                  </w:r>
+                  <w:proofErr w:type="spellEnd"/>
+                  <w:r>
+                    <w:rPr>
+                      <w:rFonts w:asciiTheme="minorHAnsi" w:hAnsiTheme="minorHAnsi"/>
+                      <w:color w:val="000000"/>
+                      <w:sz w:val="24"/>
+                      <w:szCs w:val="24"/>
+                    </w:rPr>
+                    <w:t xml:space="preserve"> not mapped to </w:t>
                   </w:r>
                   <w:proofErr w:type="spellStart"/>
                   <w:r>
@@ -2886,17 +2890,17 @@
                     </w:rPr>
                     <w:t xml:space="preserve"> retrieved for </w:t>
                   </w:r>
-                  <w:r>
-                    <w:rPr>
-                      <w:rFonts w:asciiTheme="minorHAnsi" w:hAnsiTheme="minorHAnsi"/>
-                      <w:color w:val="000000"/>
-                      <w:sz w:val="24"/>
-                      <w:szCs w:val="24"/>
-                    </w:rPr>
-                    <w:t>PartnerID</w:t>
-                  </w:r>
-                  <w:bookmarkStart w:id="0" w:name="_GoBack"/>
-                  <w:bookmarkEnd w:id="0"/>
+                  <w:proofErr w:type="spellStart"/>
+                  <w:r>
+                    <w:rPr>
+                      <w:rFonts w:asciiTheme="minorHAnsi" w:hAnsiTheme="minorHAnsi"/>
+                      <w:color w:val="000000"/>
+                      <w:sz w:val="24"/>
+                      <w:szCs w:val="24"/>
+                    </w:rPr>
+                    <w:t>PolicyID</w:t>
+                  </w:r>
+                  <w:proofErr w:type="spellEnd"/>
                   <w:r>
                     <w:rPr>
                       <w:rFonts w:asciiTheme="minorHAnsi" w:hAnsiTheme="minorHAnsi"/>
@@ -3370,6 +3374,7 @@
                       <w:sz w:val="24"/>
                       <w:szCs w:val="24"/>
                     </w:rPr>
+                    <w:lastRenderedPageBreak/>
                     <w:t>7. Others if any</w:t>
                   </w:r>
                 </w:p>

</xml_diff>